<commit_message>
add task 3 slides
</commit_message>
<xml_diff>
--- a/docs/D214 PA Task 3 (Rev. 0).docx
+++ b/docs/D214 PA Task 3 (Rev. 0).docx
@@ -49,7 +49,7 @@
         <w:t>1</w:t>
       </w:r>
       <w:r>
-        <w:t>5</w:t>
+        <w:t>6</w:t>
       </w:r>
       <w:r>
         <w:t>, 2023</w:t>
@@ -222,15 +222,7 @@
         <w:t xml:space="preserve"> </w:t>
       </w:r>
       <w:r>
-        <w:t xml:space="preserve">The </w:t>
-      </w:r>
-      <w:proofErr w:type="gramStart"/>
-      <w:r>
-        <w:t>dataset</w:t>
-      </w:r>
-      <w:proofErr w:type="gramEnd"/>
-      <w:r>
-        <w:t xml:space="preserve"> contains </w:t>
+        <w:t xml:space="preserve">The dataset contains </w:t>
       </w:r>
       <w:r>
         <w:t>statistics</w:t>
@@ -307,13 +299,8 @@
         <w:t xml:space="preserve"> the target variables based on the ‘shares’ </w:t>
       </w:r>
       <w:r>
-        <w:t xml:space="preserve">using a threshold of </w:t>
-      </w:r>
-      <w:proofErr w:type="gramStart"/>
-      <w:r>
-        <w:t>1400</w:t>
-      </w:r>
-      <w:proofErr w:type="gramEnd"/>
+        <w:t>using a threshold of 1400</w:t>
+      </w:r>
     </w:p>
     <w:p>
       <w:pPr>
@@ -456,13 +443,8 @@
         </w:numPr>
       </w:pPr>
       <w:r>
-        <w:t xml:space="preserve">Extracting feature importance based on the best XGBoost </w:t>
-      </w:r>
-      <w:proofErr w:type="gramStart"/>
-      <w:r>
-        <w:t>model</w:t>
-      </w:r>
-      <w:proofErr w:type="gramEnd"/>
+        <w:t>Extracting feature importance based on the best XGBoost model</w:t>
+      </w:r>
     </w:p>
     <w:p/>
     <w:p>
@@ -485,7 +467,7 @@
             <wp:extent cx="2079625" cy="1617980"/>
             <wp:effectExtent l="0" t="0" r="0" b="1270"/>
             <wp:wrapTopAndBottom/>
-            <wp:docPr id="502519015" name="Picture 1" descr="P398#y1"/>
+            <wp:docPr id="502519015" name="Picture 1" descr="P22#y1"/>
             <wp:cNvGraphicFramePr>
               <a:graphicFrameLocks xmlns:a="http://schemas.openxmlformats.org/drawingml/2006/main" noChangeAspect="1"/>
             </wp:cNvGraphicFramePr>
@@ -493,7 +475,7 @@
               <a:graphicData uri="http://schemas.openxmlformats.org/drawingml/2006/picture">
                 <pic:pic xmlns:pic="http://schemas.openxmlformats.org/drawingml/2006/picture">
                   <pic:nvPicPr>
-                    <pic:cNvPr id="502519015" name="Picture 1" descr="P398#y1"/>
+                    <pic:cNvPr id="502519015" name="Picture 1" descr="P22#y1"/>
                     <pic:cNvPicPr/>
                   </pic:nvPicPr>
                   <pic:blipFill>
@@ -592,7 +574,7 @@
             <wp:extent cx="2200910" cy="1754505"/>
             <wp:effectExtent l="0" t="0" r="8890" b="0"/>
             <wp:wrapTopAndBottom/>
-            <wp:docPr id="353947646" name="Picture 1" descr="P363#y1"/>
+            <wp:docPr id="353947646" name="Picture 1" descr="P23#y1"/>
             <wp:cNvGraphicFramePr>
               <a:graphicFrameLocks xmlns:a="http://schemas.openxmlformats.org/drawingml/2006/main" noChangeAspect="1"/>
             </wp:cNvGraphicFramePr>
@@ -600,7 +582,7 @@
               <a:graphicData uri="http://schemas.openxmlformats.org/drawingml/2006/picture">
                 <pic:pic xmlns:pic="http://schemas.openxmlformats.org/drawingml/2006/picture">
                   <pic:nvPicPr>
-                    <pic:cNvPr id="353947646" name="Picture 1" descr="P363#y1"/>
+                    <pic:cNvPr id="353947646" name="Picture 1" descr="P23#y1"/>
                     <pic:cNvPicPr/>
                   </pic:nvPicPr>
                   <pic:blipFill>
@@ -653,7 +635,7 @@
             <wp:extent cx="5631668" cy="4404742"/>
             <wp:effectExtent l="0" t="0" r="7620" b="0"/>
             <wp:wrapTopAndBottom/>
-            <wp:docPr id="225213124" name="Picture 1" descr="P405#y1"/>
+            <wp:docPr id="225213124" name="Picture 1" descr="P25#y1"/>
             <wp:cNvGraphicFramePr>
               <a:graphicFrameLocks xmlns:a="http://schemas.openxmlformats.org/drawingml/2006/main" noChangeAspect="1"/>
             </wp:cNvGraphicFramePr>
@@ -661,7 +643,7 @@
               <a:graphicData uri="http://schemas.openxmlformats.org/drawingml/2006/picture">
                 <pic:pic xmlns:pic="http://schemas.openxmlformats.org/drawingml/2006/picture">
                   <pic:nvPicPr>
-                    <pic:cNvPr id="225213124" name="Picture 1" descr="P405#y1"/>
+                    <pic:cNvPr id="225213124" name="Picture 1" descr="P25#y1"/>
                     <pic:cNvPicPr/>
                   </pic:nvPicPr>
                   <pic:blipFill>
@@ -700,51 +682,17 @@
         <w:t xml:space="preserve"> using mean SHAP values.</w:t>
       </w:r>
       <w:r>
-        <w:t xml:space="preserve"> Self-</w:t>
-      </w:r>
-      <w:proofErr w:type="spellStart"/>
-      <w:r>
-        <w:t>reference_min_shares</w:t>
-      </w:r>
-      <w:proofErr w:type="spellEnd"/>
-      <w:r>
-        <w:t xml:space="preserve">, </w:t>
-      </w:r>
-      <w:proofErr w:type="spellStart"/>
-      <w:r>
-        <w:t>kw_avg_avg</w:t>
-      </w:r>
-      <w:proofErr w:type="spellEnd"/>
-      <w:r>
-        <w:t xml:space="preserve">, </w:t>
-      </w:r>
-      <w:proofErr w:type="spellStart"/>
-      <w:r>
-        <w:t>kw_max_avg</w:t>
-      </w:r>
-      <w:proofErr w:type="spellEnd"/>
-      <w:r>
-        <w:t xml:space="preserve">, </w:t>
-      </w:r>
-      <w:proofErr w:type="spellStart"/>
-      <w:r>
-        <w:t>is_weekend</w:t>
-      </w:r>
-      <w:proofErr w:type="spellEnd"/>
-      <w:r>
-        <w:t xml:space="preserve">, and </w:t>
-      </w:r>
-      <w:proofErr w:type="spellStart"/>
-      <w:r>
-        <w:t>data_channel_ius_entertainment</w:t>
-      </w:r>
-      <w:proofErr w:type="spellEnd"/>
-      <w:r>
-        <w:t xml:space="preserve"> were deemed as the most important feature of the final model.</w:t>
+        <w:t xml:space="preserve"> Self-reference_min_shares</w:t>
+      </w:r>
+      <w:r>
+        <w:t>, kw_avg_avg, kw_max_avg, is_weekend, and data_channel_ius_entertainment were deemed as the most important feature of the final model.</w:t>
       </w:r>
     </w:p>
     <w:p>
       <w:r>
+        <w:rPr>
+          <w:noProof/>
+        </w:rPr>
         <w:lastRenderedPageBreak/>
         <w:drawing>
           <wp:anchor distT="0" distB="0" distL="114300" distR="114300" simplePos="0" relativeHeight="251739136" behindDoc="0" locked="0" layoutInCell="1" allowOverlap="1" wp14:anchorId="1DAD862A" wp14:editId="4A9990C8">
@@ -758,7 +706,7 @@
             <wp:extent cx="4953429" cy="5745978"/>
             <wp:effectExtent l="0" t="0" r="0" b="7620"/>
             <wp:wrapTopAndBottom/>
-            <wp:docPr id="1105589253" name="Picture 1" descr="A graph with blue and white text&#10;&#10;Description automatically generated"/>
+            <wp:docPr id="1105589253" name="Picture 1" descr="P27#y1"/>
             <wp:cNvGraphicFramePr>
               <a:graphicFrameLocks xmlns:a="http://schemas.openxmlformats.org/drawingml/2006/main" noChangeAspect="1"/>
             </wp:cNvGraphicFramePr>
@@ -766,7 +714,7 @@
               <a:graphicData uri="http://schemas.openxmlformats.org/drawingml/2006/picture">
                 <pic:pic xmlns:pic="http://schemas.openxmlformats.org/drawingml/2006/picture">
                   <pic:nvPicPr>
-                    <pic:cNvPr id="1105589253" name="Picture 1" descr="A graph with blue and white text&#10;&#10;Description automatically generated"/>
+                    <pic:cNvPr id="1105589253" name="Picture 1" descr="P27#y1"/>
                     <pic:cNvPicPr/>
                   </pic:nvPicPr>
                   <pic:blipFill>
@@ -1033,15 +981,7 @@
         <w:t xml:space="preserve"> their content. </w:t>
       </w:r>
       <w:r>
-        <w:t xml:space="preserve">While the </w:t>
-      </w:r>
-      <w:proofErr w:type="gramStart"/>
-      <w:r>
-        <w:t>aforementioned are</w:t>
-      </w:r>
-      <w:proofErr w:type="gramEnd"/>
-      <w:r>
-        <w:t xml:space="preserve"> not hard and fast rules, they can serve as </w:t>
+        <w:t xml:space="preserve">While the aforementioned are not hard and fast rules, they can serve as </w:t>
       </w:r>
       <w:r>
         <w:t>guidelines for writing viral content.</w:t>
@@ -1083,18 +1023,10 @@
         <w:t xml:space="preserve">, </w:t>
       </w:r>
       <w:r>
-        <w:t xml:space="preserve">Cortez, </w:t>
-      </w:r>
-      <w:proofErr w:type="gramStart"/>
-      <w:r>
-        <w:t>Paulo</w:t>
-      </w:r>
-      <w:r>
-        <w:t>, and</w:t>
-      </w:r>
-      <w:proofErr w:type="gramEnd"/>
-      <w:r>
-        <w:t xml:space="preserve"> Sernadela,</w:t>
+        <w:t>Cortez, Paulo</w:t>
+      </w:r>
+      <w:r>
+        <w:t>, and Sernadela,</w:t>
       </w:r>
       <w:r>
         <w:t xml:space="preserve"> </w:t>
@@ -5310,21 +5242,6 @@
 </file>
 
 <file path=customXml/item1.xml><?xml version="1.0" encoding="utf-8"?>
-<?mso-contentType ?>
-<FormTemplates xmlns="http://schemas.microsoft.com/sharepoint/v3/contenttype/forms">
-  <Display>DocumentLibraryForm</Display>
-  <Edit>DocumentLibraryForm</Edit>
-  <New>DocumentLibraryForm</New>
-</FormTemplates>
-</file>
-
-<file path=customXml/item2.xml><?xml version="1.0" encoding="utf-8"?>
-<p:properties xmlns:p="http://schemas.microsoft.com/office/2006/metadata/properties" xmlns:xsi="http://www.w3.org/2001/XMLSchema-instance" xmlns:pc="http://schemas.microsoft.com/office/infopath/2007/PartnerControls">
-  <documentManagement/>
-</p:properties>
-</file>
-
-<file path=customXml/item3.xml><?xml version="1.0" encoding="utf-8"?>
 <ct:contentTypeSchema xmlns:ct="http://schemas.microsoft.com/office/2006/metadata/contentType" xmlns:ma="http://schemas.microsoft.com/office/2006/metadata/properties/metaAttributes" ct:_="" ma:_="" ma:contentTypeName="Document" ma:contentTypeID="0x0101009FA71FE87B50434EB60F4CC5526CF4F0" ma:contentTypeVersion="3" ma:contentTypeDescription="Create a new document." ma:contentTypeScope="" ma:versionID="91e75a7450f2e1b8341c2c88321f172c">
   <xsd:schema xmlns:xsd="http://www.w3.org/2001/XMLSchema" xmlns:xs="http://www.w3.org/2001/XMLSchema" xmlns:p="http://schemas.microsoft.com/office/2006/metadata/properties" xmlns:ns3="998dbb30-b174-47ca-9388-c68ee2918ba4" targetNamespace="http://schemas.microsoft.com/office/2006/metadata/properties" ma:root="true" ma:fieldsID="252a8933b10384bb798cdaa94281b404" ns3:_="">
     <xsd:import namespace="998dbb30-b174-47ca-9388-c68ee2918ba4"/>
@@ -5462,24 +5379,22 @@
 </ct:contentTypeSchema>
 </file>
 
-<file path=customXml/itemProps1.xml><?xml version="1.0" encoding="utf-8"?>
-<ds:datastoreItem xmlns:ds="http://schemas.openxmlformats.org/officeDocument/2006/customXml" ds:itemID="{363A5876-BE33-45B4-BDAF-A5A410183D22}">
-  <ds:schemaRefs>
-    <ds:schemaRef ds:uri="http://schemas.microsoft.com/sharepoint/v3/contenttype/forms"/>
-  </ds:schemaRefs>
-</ds:datastoreItem>
+<file path=customXml/item2.xml><?xml version="1.0" encoding="utf-8"?>
+<p:properties xmlns:p="http://schemas.microsoft.com/office/2006/metadata/properties" xmlns:xsi="http://www.w3.org/2001/XMLSchema-instance" xmlns:pc="http://schemas.microsoft.com/office/infopath/2007/PartnerControls">
+  <documentManagement/>
+</p:properties>
 </file>
 
-<file path=customXml/itemProps2.xml><?xml version="1.0" encoding="utf-8"?>
-<ds:datastoreItem xmlns:ds="http://schemas.openxmlformats.org/officeDocument/2006/customXml" ds:itemID="{FFC62E8E-7264-4A48-A208-8E0023D15E89}">
-  <ds:schemaRefs>
-    <ds:schemaRef ds:uri="http://schemas.microsoft.com/office/2006/metadata/properties"/>
-    <ds:schemaRef ds:uri="http://schemas.microsoft.com/office/infopath/2007/PartnerControls"/>
-  </ds:schemaRefs>
-</ds:datastoreItem>
+<file path=customXml/item3.xml><?xml version="1.0" encoding="utf-8"?>
+<?mso-contentType ?>
+<FormTemplates xmlns="http://schemas.microsoft.com/sharepoint/v3/contenttype/forms">
+  <Display>DocumentLibraryForm</Display>
+  <Edit>DocumentLibraryForm</Edit>
+  <New>DocumentLibraryForm</New>
+</FormTemplates>
 </file>
 
-<file path=customXml/itemProps3.xml><?xml version="1.0" encoding="utf-8"?>
+<file path=customXml/itemProps1.xml><?xml version="1.0" encoding="utf-8"?>
 <ds:datastoreItem xmlns:ds="http://schemas.openxmlformats.org/officeDocument/2006/customXml" ds:itemID="{B7719456-D298-4AE2-A005-E737AF4BA5FC}">
   <ds:schemaRefs>
     <ds:schemaRef ds:uri="http://schemas.microsoft.com/office/2006/metadata/contentType"/>
@@ -5495,4 +5410,21 @@
     <ds:schemaRef ds:uri="http://schemas.microsoft.com/internal/obd"/>
   </ds:schemaRefs>
 </ds:datastoreItem>
+</file>
+
+<file path=customXml/itemProps2.xml><?xml version="1.0" encoding="utf-8"?>
+<ds:datastoreItem xmlns:ds="http://schemas.openxmlformats.org/officeDocument/2006/customXml" ds:itemID="{FFC62E8E-7264-4A48-A208-8E0023D15E89}">
+  <ds:schemaRefs>
+    <ds:schemaRef ds:uri="http://schemas.microsoft.com/office/2006/metadata/properties"/>
+    <ds:schemaRef ds:uri="http://schemas.microsoft.com/office/infopath/2007/PartnerControls"/>
+  </ds:schemaRefs>
+</ds:datastoreItem>
+</file>
+
+<file path=customXml/itemProps3.xml><?xml version="1.0" encoding="utf-8"?>
+<ds:datastoreItem xmlns:ds="http://schemas.openxmlformats.org/officeDocument/2006/customXml" ds:itemID="{363A5876-BE33-45B4-BDAF-A5A410183D22}">
+  <ds:schemaRefs>
+    <ds:schemaRef ds:uri="http://schemas.microsoft.com/sharepoint/v3/contenttype/forms"/>
+  </ds:schemaRefs>
+</ds:datastoreItem>
 </file>
</xml_diff>